<commit_message>
Submit quiz7-8, Associated Press-style headlines
</commit_message>
<xml_diff>
--- a/assignments/hw12-13.docx
+++ b/assignments/hw12-13.docx
@@ -13,6 +13,30 @@
           <w:szCs w:val="36"/>
         </w:rPr>
       </w:pPr>
+      <w:hyperlink r:id="rId8" w:history="1">
+        <w:r>
+          <w:rPr>
+            <w:rStyle w:val="Hyperlink"/>
+            <w:rFonts w:asciiTheme="majorHAnsi" w:hAnsiTheme="majorHAnsi" w:cstheme="majorHAnsi"/>
+            <w:b/>
+            <w:bCs/>
+            <w:sz w:val="36"/>
+            <w:szCs w:val="36"/>
+          </w:rPr>
+          <w:t>Homework 1</w:t>
+        </w:r>
+        <w:r>
+          <w:rPr>
+            <w:rStyle w:val="Hyperlink"/>
+            <w:rFonts w:asciiTheme="majorHAnsi" w:hAnsiTheme="majorHAnsi" w:cstheme="majorHAnsi"/>
+            <w:b/>
+            <w:bCs/>
+            <w:sz w:val="36"/>
+            <w:szCs w:val="36"/>
+          </w:rPr>
+          <w:t>2-13</w:t>
+        </w:r>
+      </w:hyperlink>
       <w:r>
         <w:rPr>
           <w:rFonts w:asciiTheme="majorHAnsi" w:hAnsiTheme="majorHAnsi" w:cstheme="majorHAnsi"/>
@@ -21,7 +45,7 @@
           <w:sz w:val="36"/>
           <w:szCs w:val="36"/>
         </w:rPr>
-        <w:fldChar w:fldCharType="begin"/>
+        <w:t xml:space="preserve">: </w:t>
       </w:r>
       <w:r>
         <w:rPr>
@@ -31,7 +55,7 @@
           <w:sz w:val="36"/>
           <w:szCs w:val="36"/>
         </w:rPr>
-        <w:instrText>HYPERLINK "https://github.com/hendraanggrian/IIT-ITM511/blob/assets/assignments/hw12-13.pdf"</w:instrText>
+        <w:t xml:space="preserve">Safety and </w:t>
       </w:r>
       <w:r>
         <w:rPr>
@@ -41,6 +65,7 @@
           <w:sz w:val="36"/>
           <w:szCs w:val="36"/>
         </w:rPr>
+        <w:t>s</w:t>
       </w:r>
       <w:r>
         <w:rPr>
@@ -50,59 +75,27 @@
           <w:sz w:val="36"/>
           <w:szCs w:val="36"/>
         </w:rPr>
-        <w:fldChar w:fldCharType="separate"/>
-      </w:r>
-      <w:r>
-        <w:rPr>
-          <w:rStyle w:val="Hyperlink"/>
+        <w:t xml:space="preserve">ecurity </w:t>
+      </w:r>
+      <w:r>
+        <w:rPr>
           <w:rFonts w:asciiTheme="majorHAnsi" w:hAnsiTheme="majorHAnsi" w:cstheme="majorHAnsi"/>
           <w:b/>
           <w:bCs/>
           <w:sz w:val="36"/>
           <w:szCs w:val="36"/>
         </w:rPr>
-        <w:t>Homework 1</w:t>
-      </w:r>
-      <w:r>
-        <w:rPr>
-          <w:rStyle w:val="Hyperlink"/>
+        <w:t>e</w:t>
+      </w:r>
+      <w:r>
+        <w:rPr>
           <w:rFonts w:asciiTheme="majorHAnsi" w:hAnsiTheme="majorHAnsi" w:cstheme="majorHAnsi"/>
           <w:b/>
           <w:bCs/>
           <w:sz w:val="36"/>
           <w:szCs w:val="36"/>
         </w:rPr>
-        <w:t>2-13</w:t>
-      </w:r>
-      <w:r>
-        <w:rPr>
-          <w:rFonts w:asciiTheme="majorHAnsi" w:hAnsiTheme="majorHAnsi" w:cstheme="majorHAnsi"/>
-          <w:b/>
-          <w:bCs/>
-          <w:sz w:val="36"/>
-          <w:szCs w:val="36"/>
-        </w:rPr>
-        <w:fldChar w:fldCharType="end"/>
-      </w:r>
-      <w:r>
-        <w:rPr>
-          <w:rFonts w:asciiTheme="majorHAnsi" w:hAnsiTheme="majorHAnsi" w:cstheme="majorHAnsi"/>
-          <w:b/>
-          <w:bCs/>
-          <w:sz w:val="36"/>
-          <w:szCs w:val="36"/>
-        </w:rPr>
-        <w:t xml:space="preserve">: </w:t>
-      </w:r>
-      <w:r>
-        <w:rPr>
-          <w:rFonts w:asciiTheme="majorHAnsi" w:hAnsiTheme="majorHAnsi" w:cstheme="majorHAnsi"/>
-          <w:b/>
-          <w:bCs/>
-          <w:sz w:val="36"/>
-          <w:szCs w:val="36"/>
-        </w:rPr>
-        <w:t>Safety and Security Engineering</w:t>
+        <w:t>ngineering</w:t>
       </w:r>
     </w:p>
     <w:p>
@@ -254,13 +247,13 @@
                     <pic:cNvPicPr/>
                   </pic:nvPicPr>
                   <pic:blipFill>
-                    <a:blip r:embed="rId8">
+                    <a:blip r:embed="rId9">
                       <a:extLst>
                         <a:ext uri="{28A0092B-C50C-407E-A947-70E740481C1C}">
                           <a14:useLocalDpi xmlns:a14="http://schemas.microsoft.com/office/drawing/2010/main" val="0"/>
                         </a:ext>
                         <a:ext uri="{96DAC541-7B7A-43D3-8B79-37D633B846F1}">
-                          <asvg:svgBlip xmlns:asvg="http://schemas.microsoft.com/office/drawing/2016/SVG/main" r:embed="rId9"/>
+                          <asvg:svgBlip xmlns:asvg="http://schemas.microsoft.com/office/drawing/2016/SVG/main" r:embed="rId10"/>
                         </a:ext>
                       </a:extLst>
                     </a:blip>
@@ -477,23 +470,7 @@
           <w:iCs/>
         </w:rPr>
         <w:lastRenderedPageBreak/>
-        <w:t>The door lock control mechanism in a nuclear waste storage facility is designed for safe operation. It ensures that entry to the storeroom is only permitted when radiation shields are in place or when the radiation level in the room falls below some given value (</w:t>
-      </w:r>
-      <w:proofErr w:type="spellStart"/>
-      <w:r>
-        <w:rPr>
-          <w:i/>
-          <w:iCs/>
-        </w:rPr>
-        <w:t>dangerLevel</w:t>
-      </w:r>
-      <w:proofErr w:type="spellEnd"/>
-      <w:r>
-        <w:rPr>
-          <w:i/>
-          <w:iCs/>
-        </w:rPr>
-        <w:t>).</w:t>
+        <w:t>The door lock control mechanism in a nuclear waste storage facility is designed for safe operation. It ensures that entry to the storeroom is only permitted when radiation shields are in place or when the radiation level in the room falls below some given value (dangerLevel).</w:t>
       </w:r>
     </w:p>
     <w:p>
@@ -578,16 +555,70 @@
     </w:p>
     <w:p>
       <w:pPr>
+        <w:pStyle w:val="ListParagraph"/>
+        <w:numPr>
+          <w:ilvl w:val="0"/>
+          <w:numId w:val="2"/>
+        </w:numPr>
         <w:pBdr>
           <w:left w:val="single" w:sz="24" w:space="30" w:color="auto"/>
         </w:pBdr>
         <w:spacing w:after="240" w:line="360" w:lineRule="auto"/>
-        <w:ind w:left="1080"/>
+        <w:ind w:left="1440" w:hanging="360"/>
         <w:jc w:val="both"/>
         <w:rPr>
-          <w:rFonts w:ascii="Consolas" w:hAnsi="Consolas" w:cs="Consolas"/>
-          <w:sz w:val="20"/>
-          <w:szCs w:val="20"/>
+          <w:i/>
+          <w:iCs/>
+        </w:rPr>
+      </w:pPr>
+      <w:r>
+        <w:rPr>
+          <w:i/>
+          <w:iCs/>
+        </w:rPr>
+        <w:t>An authorized operator is identified by the input of an authorized door entry code.</w:t>
+      </w:r>
+    </w:p>
+    <w:p>
+      <w:pPr>
+        <w:pStyle w:val="ListParagraph"/>
+        <w:numPr>
+          <w:ilvl w:val="0"/>
+          <w:numId w:val="1"/>
+        </w:numPr>
+        <w:pBdr>
+          <w:left w:val="single" w:sz="24" w:space="12" w:color="auto"/>
+        </w:pBdr>
+        <w:spacing w:after="240" w:line="360" w:lineRule="auto"/>
+        <w:jc w:val="both"/>
+        <w:rPr>
+          <w:i/>
+          <w:iCs/>
+        </w:rPr>
+      </w:pPr>
+      <w:r>
+        <w:rPr>
+          <w:i/>
+          <w:iCs/>
+        </w:rPr>
+        <w:t>The code shown below controls the door-locking mechanism. Note that the safe state is that entry should not be permitted. Using the approach discussed in this chapter, develop a safety argument for this code. Use the line numbers to refer to specific statements. If you find that the code is unsafe, suggest how it should be modified to make it safe.</w:t>
+      </w:r>
+    </w:p>
+    <w:p>
+      <w:pPr>
+        <w:pStyle w:val="ListParagraph"/>
+        <w:numPr>
+          <w:ilvl w:val="0"/>
+          <w:numId w:val="1"/>
+        </w:numPr>
+        <w:pBdr>
+          <w:left w:val="single" w:sz="24" w:space="12" w:color="auto"/>
+        </w:pBdr>
+        <w:spacing w:after="240" w:line="360" w:lineRule="auto"/>
+        <w:jc w:val="both"/>
+        <w:rPr>
+          <w:i/>
+          <w:iCs/>
         </w:rPr>
       </w:pPr>
       <w:r>
@@ -599,7 +630,7 @@
         <mc:AlternateContent>
           <mc:Choice Requires="wps">
             <w:drawing>
-              <wp:inline distT="0" distB="0" distL="0" distR="0" wp14:anchorId="18C51FBC" wp14:editId="5D5F2CF6">
+              <wp:inline distT="0" distB="0" distL="0" distR="0" wp14:anchorId="1B7D1DC8" wp14:editId="29EC4C10">
                 <wp:extent cx="3314700" cy="3429000"/>
                 <wp:effectExtent l="0" t="0" r="12700" b="12700"/>
                 <wp:docPr id="690083013" name="Text Box 7"/>
@@ -642,45 +673,79 @@
                                 <w:sz w:val="20"/>
                                 <w:szCs w:val="20"/>
                               </w:rPr>
-                              <w:t xml:space="preserve">1   </w:t>
+                              <w:t>1   entryCode = lock.getEntryCode();</w:t>
                             </w:r>
-                            <w:proofErr w:type="spellStart"/>
+                          </w:p>
+                          <w:p>
+                            <w:pPr>
+                              <w:jc w:val="both"/>
+                              <w:rPr>
+                                <w:rFonts w:ascii="Consolas" w:hAnsi="Consolas" w:cs="Consolas"/>
+                                <w:sz w:val="20"/>
+                                <w:szCs w:val="20"/>
+                              </w:rPr>
+                            </w:pPr>
                             <w:r>
                               <w:rPr>
                                 <w:rFonts w:ascii="Consolas" w:hAnsi="Consolas" w:cs="Consolas"/>
                                 <w:sz w:val="20"/>
                                 <w:szCs w:val="20"/>
                               </w:rPr>
-                              <w:t>entryCode</w:t>
+                              <w:t>2   if (entryCode == lock.authorizedCode)</w:t>
                             </w:r>
-                            <w:proofErr w:type="spellEnd"/>
+                          </w:p>
+                          <w:p>
+                            <w:pPr>
+                              <w:jc w:val="both"/>
+                              <w:rPr>
+                                <w:rFonts w:ascii="Consolas" w:hAnsi="Consolas" w:cs="Consolas"/>
+                                <w:sz w:val="20"/>
+                                <w:szCs w:val="20"/>
+                              </w:rPr>
+                            </w:pPr>
                             <w:r>
                               <w:rPr>
                                 <w:rFonts w:ascii="Consolas" w:hAnsi="Consolas" w:cs="Consolas"/>
                                 <w:sz w:val="20"/>
                                 <w:szCs w:val="20"/>
                               </w:rPr>
-                              <w:t xml:space="preserve"> = </w:t>
+                              <w:t>3   {</w:t>
                             </w:r>
-                            <w:proofErr w:type="spellStart"/>
-                            <w:proofErr w:type="gramStart"/>
+                          </w:p>
+                          <w:p>
+                            <w:pPr>
+                              <w:jc w:val="both"/>
+                              <w:rPr>
+                                <w:rFonts w:ascii="Consolas" w:hAnsi="Consolas" w:cs="Consolas"/>
+                                <w:sz w:val="20"/>
+                                <w:szCs w:val="20"/>
+                              </w:rPr>
+                            </w:pPr>
                             <w:r>
                               <w:rPr>
                                 <w:rFonts w:ascii="Consolas" w:hAnsi="Consolas" w:cs="Consolas"/>
                                 <w:sz w:val="20"/>
                                 <w:szCs w:val="20"/>
                               </w:rPr>
-                              <w:t>lock.getEntryCode</w:t>
+                              <w:t>4     shieldStatus = Shield.getStatus();</w:t>
                             </w:r>
-                            <w:proofErr w:type="spellEnd"/>
-                            <w:proofErr w:type="gramEnd"/>
+                          </w:p>
+                          <w:p>
+                            <w:pPr>
+                              <w:jc w:val="both"/>
+                              <w:rPr>
+                                <w:rFonts w:ascii="Consolas" w:hAnsi="Consolas" w:cs="Consolas"/>
+                                <w:sz w:val="20"/>
+                                <w:szCs w:val="20"/>
+                              </w:rPr>
+                            </w:pPr>
                             <w:r>
                               <w:rPr>
                                 <w:rFonts w:ascii="Consolas" w:hAnsi="Consolas" w:cs="Consolas"/>
                                 <w:sz w:val="20"/>
                                 <w:szCs w:val="20"/>
                               </w:rPr>
-                              <w:t>();</w:t>
+                              <w:t>5     radiationLevel = RadSensor.get();</w:t>
                             </w:r>
                           </w:p>
                           <w:p>
@@ -698,281 +763,25 @@
                                 <w:sz w:val="20"/>
                                 <w:szCs w:val="20"/>
                               </w:rPr>
-                              <w:t>2   if (</w:t>
+                              <w:t>6     if (radiationLevel &lt; dangerLevel)</w:t>
                             </w:r>
-                            <w:proofErr w:type="spellStart"/>
+                          </w:p>
+                          <w:p>
+                            <w:pPr>
+                              <w:jc w:val="both"/>
+                              <w:rPr>
+                                <w:rFonts w:ascii="Consolas" w:hAnsi="Consolas" w:cs="Consolas"/>
+                                <w:sz w:val="20"/>
+                                <w:szCs w:val="20"/>
+                              </w:rPr>
+                            </w:pPr>
                             <w:r>
                               <w:rPr>
                                 <w:rFonts w:ascii="Consolas" w:hAnsi="Consolas" w:cs="Consolas"/>
                                 <w:sz w:val="20"/>
                                 <w:szCs w:val="20"/>
                               </w:rPr>
-                              <w:t>entryCode</w:t>
-                            </w:r>
-                            <w:proofErr w:type="spellEnd"/>
-                            <w:r>
-                              <w:rPr>
-                                <w:rFonts w:ascii="Consolas" w:hAnsi="Consolas" w:cs="Consolas"/>
-                                <w:sz w:val="20"/>
-                                <w:szCs w:val="20"/>
-                              </w:rPr>
-                              <w:t xml:space="preserve"> == </w:t>
-                            </w:r>
-                            <w:proofErr w:type="spellStart"/>
-                            <w:proofErr w:type="gramStart"/>
-                            <w:r>
-                              <w:rPr>
-                                <w:rFonts w:ascii="Consolas" w:hAnsi="Consolas" w:cs="Consolas"/>
-                                <w:sz w:val="20"/>
-                                <w:szCs w:val="20"/>
-                              </w:rPr>
-                              <w:t>lock.authorizedCode</w:t>
-                            </w:r>
-                            <w:proofErr w:type="spellEnd"/>
-                            <w:proofErr w:type="gramEnd"/>
-                            <w:r>
-                              <w:rPr>
-                                <w:rFonts w:ascii="Consolas" w:hAnsi="Consolas" w:cs="Consolas"/>
-                                <w:sz w:val="20"/>
-                                <w:szCs w:val="20"/>
-                              </w:rPr>
-                              <w:t>)</w:t>
-                            </w:r>
-                          </w:p>
-                          <w:p>
-                            <w:pPr>
-                              <w:jc w:val="both"/>
-                              <w:rPr>
-                                <w:rFonts w:ascii="Consolas" w:hAnsi="Consolas" w:cs="Consolas"/>
-                                <w:sz w:val="20"/>
-                                <w:szCs w:val="20"/>
-                              </w:rPr>
-                            </w:pPr>
-                            <w:r>
-                              <w:rPr>
-                                <w:rFonts w:ascii="Consolas" w:hAnsi="Consolas" w:cs="Consolas"/>
-                                <w:sz w:val="20"/>
-                                <w:szCs w:val="20"/>
-                              </w:rPr>
-                              <w:t>3</w:t>
-                            </w:r>
-                            <w:proofErr w:type="gramStart"/>
-                            <w:r>
-                              <w:rPr>
-                                <w:rFonts w:ascii="Consolas" w:hAnsi="Consolas" w:cs="Consolas"/>
-                                <w:sz w:val="20"/>
-                                <w:szCs w:val="20"/>
-                              </w:rPr>
-                              <w:t xml:space="preserve">   {</w:t>
-                            </w:r>
-                            <w:proofErr w:type="gramEnd"/>
-                          </w:p>
-                          <w:p>
-                            <w:pPr>
-                              <w:jc w:val="both"/>
-                              <w:rPr>
-                                <w:rFonts w:ascii="Consolas" w:hAnsi="Consolas" w:cs="Consolas"/>
-                                <w:sz w:val="20"/>
-                                <w:szCs w:val="20"/>
-                              </w:rPr>
-                            </w:pPr>
-                            <w:r>
-                              <w:rPr>
-                                <w:rFonts w:ascii="Consolas" w:hAnsi="Consolas" w:cs="Consolas"/>
-                                <w:sz w:val="20"/>
-                                <w:szCs w:val="20"/>
-                              </w:rPr>
-                              <w:t xml:space="preserve">4     </w:t>
-                            </w:r>
-                            <w:proofErr w:type="spellStart"/>
-                            <w:r>
-                              <w:rPr>
-                                <w:rFonts w:ascii="Consolas" w:hAnsi="Consolas" w:cs="Consolas"/>
-                                <w:sz w:val="20"/>
-                                <w:szCs w:val="20"/>
-                              </w:rPr>
-                              <w:t>shieldStatus</w:t>
-                            </w:r>
-                            <w:proofErr w:type="spellEnd"/>
-                            <w:r>
-                              <w:rPr>
-                                <w:rFonts w:ascii="Consolas" w:hAnsi="Consolas" w:cs="Consolas"/>
-                                <w:sz w:val="20"/>
-                                <w:szCs w:val="20"/>
-                              </w:rPr>
-                              <w:t xml:space="preserve"> = </w:t>
-                            </w:r>
-                            <w:proofErr w:type="spellStart"/>
-                            <w:r>
-                              <w:rPr>
-                                <w:rFonts w:ascii="Consolas" w:hAnsi="Consolas" w:cs="Consolas"/>
-                                <w:sz w:val="20"/>
-                                <w:szCs w:val="20"/>
-                              </w:rPr>
-                              <w:t>Shield.getStatus</w:t>
-                            </w:r>
-                            <w:proofErr w:type="spellEnd"/>
-                            <w:r>
-                              <w:rPr>
-                                <w:rFonts w:ascii="Consolas" w:hAnsi="Consolas" w:cs="Consolas"/>
-                                <w:sz w:val="20"/>
-                                <w:szCs w:val="20"/>
-                              </w:rPr>
-                              <w:t>();</w:t>
-                            </w:r>
-                          </w:p>
-                          <w:p>
-                            <w:pPr>
-                              <w:jc w:val="both"/>
-                              <w:rPr>
-                                <w:rFonts w:ascii="Consolas" w:hAnsi="Consolas" w:cs="Consolas"/>
-                                <w:sz w:val="20"/>
-                                <w:szCs w:val="20"/>
-                              </w:rPr>
-                            </w:pPr>
-                            <w:r>
-                              <w:rPr>
-                                <w:rFonts w:ascii="Consolas" w:hAnsi="Consolas" w:cs="Consolas"/>
-                                <w:sz w:val="20"/>
-                                <w:szCs w:val="20"/>
-                              </w:rPr>
-                              <w:t xml:space="preserve">5     </w:t>
-                            </w:r>
-                            <w:proofErr w:type="spellStart"/>
-                            <w:r>
-                              <w:rPr>
-                                <w:rFonts w:ascii="Consolas" w:hAnsi="Consolas" w:cs="Consolas"/>
-                                <w:sz w:val="20"/>
-                                <w:szCs w:val="20"/>
-                              </w:rPr>
-                              <w:t>radiationLevel</w:t>
-                            </w:r>
-                            <w:proofErr w:type="spellEnd"/>
-                            <w:r>
-                              <w:rPr>
-                                <w:rFonts w:ascii="Consolas" w:hAnsi="Consolas" w:cs="Consolas"/>
-                                <w:sz w:val="20"/>
-                                <w:szCs w:val="20"/>
-                              </w:rPr>
-                              <w:t xml:space="preserve"> = </w:t>
-                            </w:r>
-                            <w:proofErr w:type="spellStart"/>
-                            <w:proofErr w:type="gramStart"/>
-                            <w:r>
-                              <w:rPr>
-                                <w:rFonts w:ascii="Consolas" w:hAnsi="Consolas" w:cs="Consolas"/>
-                                <w:sz w:val="20"/>
-                                <w:szCs w:val="20"/>
-                              </w:rPr>
-                              <w:t>RadSensor.get</w:t>
-                            </w:r>
-                            <w:proofErr w:type="spellEnd"/>
-                            <w:r>
-                              <w:rPr>
-                                <w:rFonts w:ascii="Consolas" w:hAnsi="Consolas" w:cs="Consolas"/>
-                                <w:sz w:val="20"/>
-                                <w:szCs w:val="20"/>
-                              </w:rPr>
-                              <w:t>(</w:t>
-                            </w:r>
-                            <w:proofErr w:type="gramEnd"/>
-                            <w:r>
-                              <w:rPr>
-                                <w:rFonts w:ascii="Consolas" w:hAnsi="Consolas" w:cs="Consolas"/>
-                                <w:sz w:val="20"/>
-                                <w:szCs w:val="20"/>
-                              </w:rPr>
-                              <w:t>);</w:t>
-                            </w:r>
-                          </w:p>
-                          <w:p>
-                            <w:pPr>
-                              <w:jc w:val="both"/>
-                              <w:rPr>
-                                <w:rFonts w:ascii="Consolas" w:hAnsi="Consolas" w:cs="Consolas"/>
-                                <w:sz w:val="20"/>
-                                <w:szCs w:val="20"/>
-                              </w:rPr>
-                            </w:pPr>
-                            <w:r>
-                              <w:rPr>
-                                <w:rFonts w:ascii="Consolas" w:hAnsi="Consolas" w:cs="Consolas"/>
-                                <w:sz w:val="20"/>
-                                <w:szCs w:val="20"/>
-                              </w:rPr>
-                              <w:t>6     if (</w:t>
-                            </w:r>
-                            <w:proofErr w:type="spellStart"/>
-                            <w:r>
-                              <w:rPr>
-                                <w:rFonts w:ascii="Consolas" w:hAnsi="Consolas" w:cs="Consolas"/>
-                                <w:sz w:val="20"/>
-                                <w:szCs w:val="20"/>
-                              </w:rPr>
-                              <w:t>radiationLevel</w:t>
-                            </w:r>
-                            <w:proofErr w:type="spellEnd"/>
-                            <w:r>
-                              <w:rPr>
-                                <w:rFonts w:ascii="Consolas" w:hAnsi="Consolas" w:cs="Consolas"/>
-                                <w:sz w:val="20"/>
-                                <w:szCs w:val="20"/>
-                              </w:rPr>
-                              <w:t xml:space="preserve"> &lt; </w:t>
-                            </w:r>
-                            <w:proofErr w:type="spellStart"/>
-                            <w:r>
-                              <w:rPr>
-                                <w:rFonts w:ascii="Consolas" w:hAnsi="Consolas" w:cs="Consolas"/>
-                                <w:sz w:val="20"/>
-                                <w:szCs w:val="20"/>
-                              </w:rPr>
-                              <w:t>dangerLevel</w:t>
-                            </w:r>
-                            <w:proofErr w:type="spellEnd"/>
-                            <w:r>
-                              <w:rPr>
-                                <w:rFonts w:ascii="Consolas" w:hAnsi="Consolas" w:cs="Consolas"/>
-                                <w:sz w:val="20"/>
-                                <w:szCs w:val="20"/>
-                              </w:rPr>
-                              <w:t>)</w:t>
-                            </w:r>
-                          </w:p>
-                          <w:p>
-                            <w:pPr>
-                              <w:jc w:val="both"/>
-                              <w:rPr>
-                                <w:rFonts w:ascii="Consolas" w:hAnsi="Consolas" w:cs="Consolas"/>
-                                <w:sz w:val="20"/>
-                                <w:szCs w:val="20"/>
-                              </w:rPr>
-                            </w:pPr>
-                            <w:r>
-                              <w:rPr>
-                                <w:rFonts w:ascii="Consolas" w:hAnsi="Consolas" w:cs="Consolas"/>
-                                <w:sz w:val="20"/>
-                                <w:szCs w:val="20"/>
-                              </w:rPr>
-                              <w:t xml:space="preserve">7       </w:t>
-                            </w:r>
-                            <w:proofErr w:type="gramStart"/>
-                            <w:r>
-                              <w:rPr>
-                                <w:rFonts w:ascii="Consolas" w:hAnsi="Consolas" w:cs="Consolas"/>
-                                <w:sz w:val="20"/>
-                                <w:szCs w:val="20"/>
-                              </w:rPr>
-                              <w:t>state</w:t>
-                            </w:r>
-                            <w:proofErr w:type="gramEnd"/>
-                            <w:r>
-                              <w:rPr>
-                                <w:rFonts w:ascii="Consolas" w:hAnsi="Consolas" w:cs="Consolas"/>
-                                <w:sz w:val="20"/>
-                                <w:szCs w:val="20"/>
-                              </w:rPr>
-                              <w:t xml:space="preserve"> = safe;</w:t>
+                              <w:t>7       state = safe;</w:t>
                             </w:r>
                           </w:p>
                           <w:p>
@@ -1008,115 +817,43 @@
                                 <w:sz w:val="20"/>
                                 <w:szCs w:val="20"/>
                               </w:rPr>
-                              <w:t xml:space="preserve">9       </w:t>
+                              <w:t>9       state = unsafe;</w:t>
                             </w:r>
-                            <w:proofErr w:type="gramStart"/>
+                          </w:p>
+                          <w:p>
+                            <w:pPr>
+                              <w:jc w:val="both"/>
+                              <w:rPr>
+                                <w:rFonts w:ascii="Consolas" w:hAnsi="Consolas" w:cs="Consolas"/>
+                                <w:sz w:val="20"/>
+                                <w:szCs w:val="20"/>
+                              </w:rPr>
+                            </w:pPr>
                             <w:r>
                               <w:rPr>
                                 <w:rFonts w:ascii="Consolas" w:hAnsi="Consolas" w:cs="Consolas"/>
                                 <w:sz w:val="20"/>
                                 <w:szCs w:val="20"/>
                               </w:rPr>
-                              <w:t>state</w:t>
+                              <w:t>10    if (shieldStatus == Shield.inPlace())</w:t>
                             </w:r>
-                            <w:proofErr w:type="gramEnd"/>
+                          </w:p>
+                          <w:p>
+                            <w:pPr>
+                              <w:jc w:val="both"/>
+                              <w:rPr>
+                                <w:rFonts w:ascii="Consolas" w:hAnsi="Consolas" w:cs="Consolas"/>
+                                <w:sz w:val="20"/>
+                                <w:szCs w:val="20"/>
+                              </w:rPr>
+                            </w:pPr>
                             <w:r>
                               <w:rPr>
                                 <w:rFonts w:ascii="Consolas" w:hAnsi="Consolas" w:cs="Consolas"/>
                                 <w:sz w:val="20"/>
                                 <w:szCs w:val="20"/>
                               </w:rPr>
-                              <w:t xml:space="preserve"> = unsafe;</w:t>
-                            </w:r>
-                          </w:p>
-                          <w:p>
-                            <w:pPr>
-                              <w:jc w:val="both"/>
-                              <w:rPr>
-                                <w:rFonts w:ascii="Consolas" w:hAnsi="Consolas" w:cs="Consolas"/>
-                                <w:sz w:val="20"/>
-                                <w:szCs w:val="20"/>
-                              </w:rPr>
-                            </w:pPr>
-                            <w:r>
-                              <w:rPr>
-                                <w:rFonts w:ascii="Consolas" w:hAnsi="Consolas" w:cs="Consolas"/>
-                                <w:sz w:val="20"/>
-                                <w:szCs w:val="20"/>
-                              </w:rPr>
-                              <w:t>10    if (</w:t>
-                            </w:r>
-                            <w:proofErr w:type="spellStart"/>
-                            <w:r>
-                              <w:rPr>
-                                <w:rFonts w:ascii="Consolas" w:hAnsi="Consolas" w:cs="Consolas"/>
-                                <w:sz w:val="20"/>
-                                <w:szCs w:val="20"/>
-                              </w:rPr>
-                              <w:t>shieldStatus</w:t>
-                            </w:r>
-                            <w:proofErr w:type="spellEnd"/>
-                            <w:r>
-                              <w:rPr>
-                                <w:rFonts w:ascii="Consolas" w:hAnsi="Consolas" w:cs="Consolas"/>
-                                <w:sz w:val="20"/>
-                                <w:szCs w:val="20"/>
-                              </w:rPr>
-                              <w:t xml:space="preserve"> == </w:t>
-                            </w:r>
-                            <w:proofErr w:type="spellStart"/>
-                            <w:r>
-                              <w:rPr>
-                                <w:rFonts w:ascii="Consolas" w:hAnsi="Consolas" w:cs="Consolas"/>
-                                <w:sz w:val="20"/>
-                                <w:szCs w:val="20"/>
-                              </w:rPr>
-                              <w:t>Shield.inPlace</w:t>
-                            </w:r>
-                            <w:proofErr w:type="spellEnd"/>
-                            <w:r>
-                              <w:rPr>
-                                <w:rFonts w:ascii="Consolas" w:hAnsi="Consolas" w:cs="Consolas"/>
-                                <w:sz w:val="20"/>
-                                <w:szCs w:val="20"/>
-                              </w:rPr>
-                              <w:t>())</w:t>
-                            </w:r>
-                          </w:p>
-                          <w:p>
-                            <w:pPr>
-                              <w:jc w:val="both"/>
-                              <w:rPr>
-                                <w:rFonts w:ascii="Consolas" w:hAnsi="Consolas" w:cs="Consolas"/>
-                                <w:sz w:val="20"/>
-                                <w:szCs w:val="20"/>
-                              </w:rPr>
-                            </w:pPr>
-                            <w:r>
-                              <w:rPr>
-                                <w:rFonts w:ascii="Consolas" w:hAnsi="Consolas" w:cs="Consolas"/>
-                                <w:sz w:val="20"/>
-                                <w:szCs w:val="20"/>
-                              </w:rPr>
-                              <w:t xml:space="preserve">11      </w:t>
-                            </w:r>
-                            <w:proofErr w:type="gramStart"/>
-                            <w:r>
-                              <w:rPr>
-                                <w:rFonts w:ascii="Consolas" w:hAnsi="Consolas" w:cs="Consolas"/>
-                                <w:sz w:val="20"/>
-                                <w:szCs w:val="20"/>
-                              </w:rPr>
-                              <w:t>state</w:t>
-                            </w:r>
-                            <w:proofErr w:type="gramEnd"/>
-                            <w:r>
-                              <w:rPr>
-                                <w:rFonts w:ascii="Consolas" w:hAnsi="Consolas" w:cs="Consolas"/>
-                                <w:sz w:val="20"/>
-                                <w:szCs w:val="20"/>
-                              </w:rPr>
-                              <w:t xml:space="preserve"> = safe;</w:t>
+                              <w:t>11      state = safe;</w:t>
                             </w:r>
                           </w:p>
                           <w:p>
@@ -1152,18 +889,26 @@
                                 <w:sz w:val="20"/>
                                 <w:szCs w:val="20"/>
                               </w:rPr>
-                              <w:t xml:space="preserve">13 </w:t>
+                              <w:t>13    {</w:t>
                             </w:r>
-                            <w:proofErr w:type="gramStart"/>
+                          </w:p>
+                          <w:p>
+                            <w:pPr>
+                              <w:jc w:val="both"/>
+                              <w:rPr>
+                                <w:rFonts w:ascii="Consolas" w:hAnsi="Consolas" w:cs="Consolas"/>
+                                <w:sz w:val="20"/>
+                                <w:szCs w:val="20"/>
+                              </w:rPr>
+                            </w:pPr>
                             <w:r>
                               <w:rPr>
                                 <w:rFonts w:ascii="Consolas" w:hAnsi="Consolas" w:cs="Consolas"/>
                                 <w:sz w:val="20"/>
                                 <w:szCs w:val="20"/>
                               </w:rPr>
-                              <w:t xml:space="preserve">   {</w:t>
+                              <w:t>14      Door.locked = false;</w:t>
                             </w:r>
-                            <w:proofErr w:type="gramEnd"/>
                           </w:p>
                           <w:p>
                             <w:pPr>
@@ -1180,90 +925,26 @@
                                 <w:sz w:val="20"/>
                                 <w:szCs w:val="20"/>
                               </w:rPr>
-                              <w:t xml:space="preserve">14      </w:t>
+                              <w:t>15      Door.unlock();</w:t>
                             </w:r>
-                            <w:proofErr w:type="spellStart"/>
+                          </w:p>
+                          <w:p>
+                            <w:pPr>
+                              <w:jc w:val="both"/>
+                              <w:rPr>
+                                <w:rFonts w:ascii="Consolas" w:hAnsi="Consolas" w:cs="Consolas"/>
+                                <w:sz w:val="20"/>
+                                <w:szCs w:val="20"/>
+                              </w:rPr>
+                            </w:pPr>
                             <w:r>
                               <w:rPr>
                                 <w:rFonts w:ascii="Consolas" w:hAnsi="Consolas" w:cs="Consolas"/>
                                 <w:sz w:val="20"/>
                                 <w:szCs w:val="20"/>
                               </w:rPr>
-                              <w:t>Door.locked</w:t>
+                              <w:t>16    }</w:t>
                             </w:r>
-                            <w:proofErr w:type="spellEnd"/>
-                            <w:r>
-                              <w:rPr>
-                                <w:rFonts w:ascii="Consolas" w:hAnsi="Consolas" w:cs="Consolas"/>
-                                <w:sz w:val="20"/>
-                                <w:szCs w:val="20"/>
-                              </w:rPr>
-                              <w:t xml:space="preserve"> = false;</w:t>
-                            </w:r>
-                          </w:p>
-                          <w:p>
-                            <w:pPr>
-                              <w:jc w:val="both"/>
-                              <w:rPr>
-                                <w:rFonts w:ascii="Consolas" w:hAnsi="Consolas" w:cs="Consolas"/>
-                                <w:sz w:val="20"/>
-                                <w:szCs w:val="20"/>
-                              </w:rPr>
-                            </w:pPr>
-                            <w:r>
-                              <w:rPr>
-                                <w:rFonts w:ascii="Consolas" w:hAnsi="Consolas" w:cs="Consolas"/>
-                                <w:sz w:val="20"/>
-                                <w:szCs w:val="20"/>
-                              </w:rPr>
-                              <w:t xml:space="preserve">15      </w:t>
-                            </w:r>
-                            <w:proofErr w:type="spellStart"/>
-                            <w:r>
-                              <w:rPr>
-                                <w:rFonts w:ascii="Consolas" w:hAnsi="Consolas" w:cs="Consolas"/>
-                                <w:sz w:val="20"/>
-                                <w:szCs w:val="20"/>
-                              </w:rPr>
-                              <w:t>Door.unlock</w:t>
-                            </w:r>
-                            <w:proofErr w:type="spellEnd"/>
-                            <w:r>
-                              <w:rPr>
-                                <w:rFonts w:ascii="Consolas" w:hAnsi="Consolas" w:cs="Consolas"/>
-                                <w:sz w:val="20"/>
-                                <w:szCs w:val="20"/>
-                              </w:rPr>
-                              <w:t>();</w:t>
-                            </w:r>
-                          </w:p>
-                          <w:p>
-                            <w:pPr>
-                              <w:jc w:val="both"/>
-                              <w:rPr>
-                                <w:rFonts w:ascii="Consolas" w:hAnsi="Consolas" w:cs="Consolas"/>
-                                <w:sz w:val="20"/>
-                                <w:szCs w:val="20"/>
-                              </w:rPr>
-                            </w:pPr>
-                            <w:r>
-                              <w:rPr>
-                                <w:rFonts w:ascii="Consolas" w:hAnsi="Consolas" w:cs="Consolas"/>
-                                <w:sz w:val="20"/>
-                                <w:szCs w:val="20"/>
-                              </w:rPr>
-                              <w:t xml:space="preserve">16  </w:t>
-                            </w:r>
-                            <w:proofErr w:type="gramStart"/>
-                            <w:r>
-                              <w:rPr>
-                                <w:rFonts w:ascii="Consolas" w:hAnsi="Consolas" w:cs="Consolas"/>
-                                <w:sz w:val="20"/>
-                                <w:szCs w:val="20"/>
-                              </w:rPr>
-                              <w:t xml:space="preserve">  }</w:t>
-                            </w:r>
-                            <w:proofErr w:type="gramEnd"/>
                           </w:p>
                           <w:p>
                             <w:pPr>
@@ -1298,18 +979,26 @@
                                 <w:sz w:val="20"/>
                                 <w:szCs w:val="20"/>
                               </w:rPr>
-                              <w:t xml:space="preserve">18 </w:t>
+                              <w:t>18    {</w:t>
                             </w:r>
-                            <w:proofErr w:type="gramStart"/>
+                          </w:p>
+                          <w:p>
+                            <w:pPr>
+                              <w:jc w:val="both"/>
+                              <w:rPr>
+                                <w:rFonts w:ascii="Consolas" w:hAnsi="Consolas" w:cs="Consolas"/>
+                                <w:sz w:val="20"/>
+                                <w:szCs w:val="20"/>
+                              </w:rPr>
+                            </w:pPr>
                             <w:r>
                               <w:rPr>
                                 <w:rFonts w:ascii="Consolas" w:hAnsi="Consolas" w:cs="Consolas"/>
                                 <w:sz w:val="20"/>
                                 <w:szCs w:val="20"/>
                               </w:rPr>
-                              <w:t xml:space="preserve">   {</w:t>
+                              <w:t>19      Door.lock();</w:t>
                             </w:r>
-                            <w:proofErr w:type="gramEnd"/>
                           </w:p>
                           <w:p>
                             <w:pPr>
@@ -1326,100 +1015,26 @@
                                 <w:sz w:val="20"/>
                                 <w:szCs w:val="20"/>
                               </w:rPr>
-                              <w:t xml:space="preserve">19      </w:t>
+                              <w:t>20      Door.locked := true;</w:t>
                             </w:r>
-                            <w:proofErr w:type="spellStart"/>
+                          </w:p>
+                          <w:p>
+                            <w:pPr>
+                              <w:jc w:val="both"/>
+                              <w:rPr>
+                                <w:rFonts w:ascii="Consolas" w:hAnsi="Consolas" w:cs="Consolas"/>
+                                <w:sz w:val="20"/>
+                                <w:szCs w:val="20"/>
+                              </w:rPr>
+                            </w:pPr>
                             <w:r>
                               <w:rPr>
                                 <w:rFonts w:ascii="Consolas" w:hAnsi="Consolas" w:cs="Consolas"/>
                                 <w:sz w:val="20"/>
                                 <w:szCs w:val="20"/>
                               </w:rPr>
-                              <w:t>Door.lock</w:t>
+                              <w:t>21    }</w:t>
                             </w:r>
-                            <w:proofErr w:type="spellEnd"/>
-                            <w:r>
-                              <w:rPr>
-                                <w:rFonts w:ascii="Consolas" w:hAnsi="Consolas" w:cs="Consolas"/>
-                                <w:sz w:val="20"/>
-                                <w:szCs w:val="20"/>
-                              </w:rPr>
-                              <w:t>();</w:t>
-                            </w:r>
-                          </w:p>
-                          <w:p>
-                            <w:pPr>
-                              <w:jc w:val="both"/>
-                              <w:rPr>
-                                <w:rFonts w:ascii="Consolas" w:hAnsi="Consolas" w:cs="Consolas"/>
-                                <w:sz w:val="20"/>
-                                <w:szCs w:val="20"/>
-                              </w:rPr>
-                            </w:pPr>
-                            <w:r>
-                              <w:rPr>
-                                <w:rFonts w:ascii="Consolas" w:hAnsi="Consolas" w:cs="Consolas"/>
-                                <w:sz w:val="20"/>
-                                <w:szCs w:val="20"/>
-                              </w:rPr>
-                              <w:t xml:space="preserve">20      </w:t>
-                            </w:r>
-                            <w:proofErr w:type="spellStart"/>
-                            <w:proofErr w:type="gramStart"/>
-                            <w:r>
-                              <w:rPr>
-                                <w:rFonts w:ascii="Consolas" w:hAnsi="Consolas" w:cs="Consolas"/>
-                                <w:sz w:val="20"/>
-                                <w:szCs w:val="20"/>
-                              </w:rPr>
-                              <w:t>Door.locked</w:t>
-                            </w:r>
-                            <w:proofErr w:type="spellEnd"/>
-                            <w:r>
-                              <w:rPr>
-                                <w:rFonts w:ascii="Consolas" w:hAnsi="Consolas" w:cs="Consolas"/>
-                                <w:sz w:val="20"/>
-                                <w:szCs w:val="20"/>
-                              </w:rPr>
-                              <w:t xml:space="preserve"> :</w:t>
-                            </w:r>
-                            <w:proofErr w:type="gramEnd"/>
-                            <w:r>
-                              <w:rPr>
-                                <w:rFonts w:ascii="Consolas" w:hAnsi="Consolas" w:cs="Consolas"/>
-                                <w:sz w:val="20"/>
-                                <w:szCs w:val="20"/>
-                              </w:rPr>
-                              <w:t>= true;</w:t>
-                            </w:r>
-                          </w:p>
-                          <w:p>
-                            <w:pPr>
-                              <w:jc w:val="both"/>
-                              <w:rPr>
-                                <w:rFonts w:ascii="Consolas" w:hAnsi="Consolas" w:cs="Consolas"/>
-                                <w:sz w:val="20"/>
-                                <w:szCs w:val="20"/>
-                              </w:rPr>
-                            </w:pPr>
-                            <w:r>
-                              <w:rPr>
-                                <w:rFonts w:ascii="Consolas" w:hAnsi="Consolas" w:cs="Consolas"/>
-                                <w:sz w:val="20"/>
-                                <w:szCs w:val="20"/>
-                              </w:rPr>
-                              <w:t xml:space="preserve">21  </w:t>
-                            </w:r>
-                            <w:proofErr w:type="gramStart"/>
-                            <w:r>
-                              <w:rPr>
-                                <w:rFonts w:ascii="Consolas" w:hAnsi="Consolas" w:cs="Consolas"/>
-                                <w:sz w:val="20"/>
-                                <w:szCs w:val="20"/>
-                              </w:rPr>
-                              <w:t xml:space="preserve">  }</w:t>
-                            </w:r>
-                            <w:proofErr w:type="gramEnd"/>
                           </w:p>
                           <w:p>
                             <w:pPr>
@@ -1431,7 +1046,6 @@
                                 <w:szCs w:val="20"/>
                               </w:rPr>
                             </w:pPr>
-                            <w:proofErr w:type="gramStart"/>
                             <w:r>
                               <w:rPr>
                                 <w:rFonts w:ascii="Consolas" w:hAnsi="Consolas" w:cs="Consolas"/>
@@ -1440,7 +1054,6 @@
                               </w:rPr>
                               <w:t>22  }</w:t>
                             </w:r>
-                            <w:proofErr w:type="gramEnd"/>
                           </w:p>
                           <w:p/>
                         </w:txbxContent>
@@ -1459,7 +1072,7 @@
           </mc:Choice>
           <mc:Fallback>
             <w:pict>
-              <v:shapetype w14:anchorId="18C51FBC" id="_x0000_t202" coordsize="21600,21600" o:spt="202" path="m,l,21600r21600,l21600,xe">
+              <v:shapetype w14:anchorId="1B7D1DC8" id="_x0000_t202" coordsize="21600,21600" o:spt="202" path="m,l,21600r21600,l21600,xe">
                 <v:stroke joinstyle="miter"/>
                 <v:path gradientshapeok="t" o:connecttype="rect"/>
               </v:shapetype>
@@ -1878,13 +1491,12 @@
         <w:pStyle w:val="ListParagraph"/>
         <w:numPr>
           <w:ilvl w:val="0"/>
-          <w:numId w:val="2"/>
+          <w:numId w:val="1"/>
         </w:numPr>
         <w:pBdr>
-          <w:left w:val="single" w:sz="24" w:space="30" w:color="auto"/>
+          <w:left w:val="single" w:sz="24" w:space="12" w:color="auto"/>
         </w:pBdr>
         <w:spacing w:after="240" w:line="360" w:lineRule="auto"/>
-        <w:ind w:left="1440" w:hanging="360"/>
         <w:jc w:val="both"/>
         <w:rPr>
           <w:i/>
@@ -1896,11 +1508,19 @@
           <w:i/>
           <w:iCs/>
         </w:rPr>
-        <w:t>An authorized operator is identified by the input of an authorized door entry code.</w:t>
+        <w:t>Code above as a text box for editing</w:t>
+      </w:r>
+      <w:r>
+        <w:rPr>
+          <w:i/>
+          <w:iCs/>
+        </w:rPr>
+        <w:t>.</w:t>
       </w:r>
     </w:p>
     <w:p>
       <w:pPr>
+        <w:pStyle w:val="ListParagraph"/>
         <w:pBdr>
           <w:left w:val="single" w:sz="24" w:space="30" w:color="auto"/>
         </w:pBdr>
@@ -1922,7 +1542,7 @@
         <mc:AlternateContent>
           <mc:Choice Requires="wps">
             <w:drawing>
-              <wp:inline distT="0" distB="0" distL="0" distR="0" wp14:anchorId="1C3F8A66" wp14:editId="4CAD3023">
+              <wp:inline distT="0" distB="0" distL="0" distR="0" wp14:anchorId="692EC373" wp14:editId="420CF11D">
                 <wp:extent cx="3314700" cy="3608614"/>
                 <wp:effectExtent l="0" t="0" r="12700" b="11430"/>
                 <wp:docPr id="1881460602" name="Text Box 7"/>
@@ -1958,43 +1578,64 @@
                                 <w:szCs w:val="20"/>
                               </w:rPr>
                             </w:pPr>
-                            <w:proofErr w:type="spellStart"/>
                             <w:r>
                               <w:rPr>
                                 <w:rFonts w:ascii="Consolas" w:hAnsi="Consolas" w:cs="Consolas"/>
                                 <w:sz w:val="20"/>
                                 <w:szCs w:val="20"/>
                               </w:rPr>
-                              <w:t>entryCode</w:t>
+                              <w:t>entryCode = lock.getEntryCode();</w:t>
                             </w:r>
-                            <w:proofErr w:type="spellEnd"/>
+                          </w:p>
+                          <w:p>
+                            <w:pPr>
+                              <w:rPr>
+                                <w:rFonts w:ascii="Consolas" w:hAnsi="Consolas" w:cs="Consolas"/>
+                                <w:sz w:val="20"/>
+                                <w:szCs w:val="20"/>
+                              </w:rPr>
+                            </w:pPr>
                             <w:r>
                               <w:rPr>
                                 <w:rFonts w:ascii="Consolas" w:hAnsi="Consolas" w:cs="Consolas"/>
                                 <w:sz w:val="20"/>
                                 <w:szCs w:val="20"/>
                               </w:rPr>
-                              <w:t xml:space="preserve"> = </w:t>
+                              <w:t>if (entryCode == lock.authorizedCode) {</w:t>
                             </w:r>
-                            <w:proofErr w:type="spellStart"/>
-                            <w:proofErr w:type="gramStart"/>
+                          </w:p>
+                          <w:p>
+                            <w:pPr>
+                              <w:rPr>
+                                <w:rFonts w:ascii="Consolas" w:hAnsi="Consolas" w:cs="Consolas"/>
+                                <w:sz w:val="20"/>
+                                <w:szCs w:val="20"/>
+                              </w:rPr>
+                            </w:pPr>
                             <w:r>
                               <w:rPr>
                                 <w:rFonts w:ascii="Consolas" w:hAnsi="Consolas" w:cs="Consolas"/>
                                 <w:sz w:val="20"/>
                                 <w:szCs w:val="20"/>
                               </w:rPr>
-                              <w:t>lock.getEntryCode</w:t>
+                              <w:t xml:space="preserve">  shieldStatus = Shield.getStatus();</w:t>
                             </w:r>
-                            <w:proofErr w:type="spellEnd"/>
-                            <w:proofErr w:type="gramEnd"/>
+                          </w:p>
+                          <w:p>
+                            <w:pPr>
+                              <w:rPr>
+                                <w:rFonts w:ascii="Consolas" w:hAnsi="Consolas" w:cs="Consolas"/>
+                                <w:sz w:val="20"/>
+                                <w:szCs w:val="20"/>
+                              </w:rPr>
+                            </w:pPr>
                             <w:r>
                               <w:rPr>
                                 <w:rFonts w:ascii="Consolas" w:hAnsi="Consolas" w:cs="Consolas"/>
                                 <w:sz w:val="20"/>
                                 <w:szCs w:val="20"/>
                               </w:rPr>
-                              <w:t>();</w:t>
+                              <w:t xml:space="preserve">  radiationLevel = RadSensor.get();</w:t>
                             </w:r>
                           </w:p>
                           <w:p>
@@ -2005,229 +1646,22 @@
                                 <w:szCs w:val="20"/>
                               </w:rPr>
                             </w:pPr>
+                          </w:p>
+                          <w:p>
+                            <w:pPr>
+                              <w:rPr>
+                                <w:rFonts w:ascii="Consolas" w:hAnsi="Consolas" w:cs="Consolas"/>
+                                <w:sz w:val="20"/>
+                                <w:szCs w:val="20"/>
+                              </w:rPr>
+                            </w:pPr>
                             <w:r>
                               <w:rPr>
                                 <w:rFonts w:ascii="Consolas" w:hAnsi="Consolas" w:cs="Consolas"/>
                                 <w:sz w:val="20"/>
                                 <w:szCs w:val="20"/>
                               </w:rPr>
-                              <w:t>if (</w:t>
-                            </w:r>
-                            <w:proofErr w:type="spellStart"/>
-                            <w:r>
-                              <w:rPr>
-                                <w:rFonts w:ascii="Consolas" w:hAnsi="Consolas" w:cs="Consolas"/>
-                                <w:sz w:val="20"/>
-                                <w:szCs w:val="20"/>
-                              </w:rPr>
-                              <w:t>entryCode</w:t>
-                            </w:r>
-                            <w:proofErr w:type="spellEnd"/>
-                            <w:r>
-                              <w:rPr>
-                                <w:rFonts w:ascii="Consolas" w:hAnsi="Consolas" w:cs="Consolas"/>
-                                <w:sz w:val="20"/>
-                                <w:szCs w:val="20"/>
-                              </w:rPr>
-                              <w:t xml:space="preserve"> == </w:t>
-                            </w:r>
-                            <w:proofErr w:type="spellStart"/>
-                            <w:proofErr w:type="gramStart"/>
-                            <w:r>
-                              <w:rPr>
-                                <w:rFonts w:ascii="Consolas" w:hAnsi="Consolas" w:cs="Consolas"/>
-                                <w:sz w:val="20"/>
-                                <w:szCs w:val="20"/>
-                              </w:rPr>
-                              <w:t>lock.authorizedCode</w:t>
-                            </w:r>
-                            <w:proofErr w:type="spellEnd"/>
-                            <w:proofErr w:type="gramEnd"/>
-                            <w:r>
-                              <w:rPr>
-                                <w:rFonts w:ascii="Consolas" w:hAnsi="Consolas" w:cs="Consolas"/>
-                                <w:sz w:val="20"/>
-                                <w:szCs w:val="20"/>
-                              </w:rPr>
-                              <w:t>) {</w:t>
-                            </w:r>
-                          </w:p>
-                          <w:p>
-                            <w:pPr>
-                              <w:rPr>
-                                <w:rFonts w:ascii="Consolas" w:hAnsi="Consolas" w:cs="Consolas"/>
-                                <w:sz w:val="20"/>
-                                <w:szCs w:val="20"/>
-                              </w:rPr>
-                            </w:pPr>
-                            <w:r>
-                              <w:rPr>
-                                <w:rFonts w:ascii="Consolas" w:hAnsi="Consolas" w:cs="Consolas"/>
-                                <w:sz w:val="20"/>
-                                <w:szCs w:val="20"/>
-                              </w:rPr>
-                              <w:t xml:space="preserve">  </w:t>
-                            </w:r>
-                            <w:proofErr w:type="spellStart"/>
-                            <w:r>
-                              <w:rPr>
-                                <w:rFonts w:ascii="Consolas" w:hAnsi="Consolas" w:cs="Consolas"/>
-                                <w:sz w:val="20"/>
-                                <w:szCs w:val="20"/>
-                              </w:rPr>
-                              <w:t>shieldStatus</w:t>
-                            </w:r>
-                            <w:proofErr w:type="spellEnd"/>
-                            <w:r>
-                              <w:rPr>
-                                <w:rFonts w:ascii="Consolas" w:hAnsi="Consolas" w:cs="Consolas"/>
-                                <w:sz w:val="20"/>
-                                <w:szCs w:val="20"/>
-                              </w:rPr>
-                              <w:t xml:space="preserve"> = </w:t>
-                            </w:r>
-                            <w:proofErr w:type="spellStart"/>
-                            <w:r>
-                              <w:rPr>
-                                <w:rFonts w:ascii="Consolas" w:hAnsi="Consolas" w:cs="Consolas"/>
-                                <w:sz w:val="20"/>
-                                <w:szCs w:val="20"/>
-                              </w:rPr>
-                              <w:t>Shield.getStatus</w:t>
-                            </w:r>
-                            <w:proofErr w:type="spellEnd"/>
-                            <w:r>
-                              <w:rPr>
-                                <w:rFonts w:ascii="Consolas" w:hAnsi="Consolas" w:cs="Consolas"/>
-                                <w:sz w:val="20"/>
-                                <w:szCs w:val="20"/>
-                              </w:rPr>
-                              <w:t>();</w:t>
-                            </w:r>
-                          </w:p>
-                          <w:p>
-                            <w:pPr>
-                              <w:rPr>
-                                <w:rFonts w:ascii="Consolas" w:hAnsi="Consolas" w:cs="Consolas"/>
-                                <w:sz w:val="20"/>
-                                <w:szCs w:val="20"/>
-                              </w:rPr>
-                            </w:pPr>
-                            <w:r>
-                              <w:rPr>
-                                <w:rFonts w:ascii="Consolas" w:hAnsi="Consolas" w:cs="Consolas"/>
-                                <w:sz w:val="20"/>
-                                <w:szCs w:val="20"/>
-                              </w:rPr>
-                              <w:t xml:space="preserve">  </w:t>
-                            </w:r>
-                            <w:proofErr w:type="spellStart"/>
-                            <w:r>
-                              <w:rPr>
-                                <w:rFonts w:ascii="Consolas" w:hAnsi="Consolas" w:cs="Consolas"/>
-                                <w:sz w:val="20"/>
-                                <w:szCs w:val="20"/>
-                              </w:rPr>
-                              <w:t>radiationLevel</w:t>
-                            </w:r>
-                            <w:proofErr w:type="spellEnd"/>
-                            <w:r>
-                              <w:rPr>
-                                <w:rFonts w:ascii="Consolas" w:hAnsi="Consolas" w:cs="Consolas"/>
-                                <w:sz w:val="20"/>
-                                <w:szCs w:val="20"/>
-                              </w:rPr>
-                              <w:t xml:space="preserve"> = </w:t>
-                            </w:r>
-                            <w:proofErr w:type="spellStart"/>
-                            <w:proofErr w:type="gramStart"/>
-                            <w:r>
-                              <w:rPr>
-                                <w:rFonts w:ascii="Consolas" w:hAnsi="Consolas" w:cs="Consolas"/>
-                                <w:sz w:val="20"/>
-                                <w:szCs w:val="20"/>
-                              </w:rPr>
-                              <w:t>RadSensor.get</w:t>
-                            </w:r>
-                            <w:proofErr w:type="spellEnd"/>
-                            <w:r>
-                              <w:rPr>
-                                <w:rFonts w:ascii="Consolas" w:hAnsi="Consolas" w:cs="Consolas"/>
-                                <w:sz w:val="20"/>
-                                <w:szCs w:val="20"/>
-                              </w:rPr>
-                              <w:t>(</w:t>
-                            </w:r>
-                            <w:proofErr w:type="gramEnd"/>
-                            <w:r>
-                              <w:rPr>
-                                <w:rFonts w:ascii="Consolas" w:hAnsi="Consolas" w:cs="Consolas"/>
-                                <w:sz w:val="20"/>
-                                <w:szCs w:val="20"/>
-                              </w:rPr>
-                              <w:t>);</w:t>
-                            </w:r>
-                          </w:p>
-                          <w:p>
-                            <w:pPr>
-                              <w:rPr>
-                                <w:rFonts w:ascii="Consolas" w:hAnsi="Consolas" w:cs="Consolas"/>
-                                <w:sz w:val="20"/>
-                                <w:szCs w:val="20"/>
-                              </w:rPr>
-                            </w:pPr>
-                          </w:p>
-                          <w:p>
-                            <w:pPr>
-                              <w:rPr>
-                                <w:rFonts w:ascii="Consolas" w:hAnsi="Consolas" w:cs="Consolas"/>
-                                <w:sz w:val="20"/>
-                                <w:szCs w:val="20"/>
-                              </w:rPr>
-                            </w:pPr>
-                            <w:r>
-                              <w:rPr>
-                                <w:rFonts w:ascii="Consolas" w:hAnsi="Consolas" w:cs="Consolas"/>
-                                <w:sz w:val="20"/>
-                                <w:szCs w:val="20"/>
-                              </w:rPr>
-                              <w:t xml:space="preserve">  if (</w:t>
-                            </w:r>
-                            <w:proofErr w:type="spellStart"/>
-                            <w:r>
-                              <w:rPr>
-                                <w:rFonts w:ascii="Consolas" w:hAnsi="Consolas" w:cs="Consolas"/>
-                                <w:sz w:val="20"/>
-                                <w:szCs w:val="20"/>
-                              </w:rPr>
-                              <w:t>radiationLevel</w:t>
-                            </w:r>
-                            <w:proofErr w:type="spellEnd"/>
-                            <w:r>
-                              <w:rPr>
-                                <w:rFonts w:ascii="Consolas" w:hAnsi="Consolas" w:cs="Consolas"/>
-                                <w:sz w:val="20"/>
-                                <w:szCs w:val="20"/>
-                              </w:rPr>
-                              <w:t xml:space="preserve"> &lt; </w:t>
-                            </w:r>
-                            <w:proofErr w:type="spellStart"/>
-                            <w:r>
-                              <w:rPr>
-                                <w:rFonts w:ascii="Consolas" w:hAnsi="Consolas" w:cs="Consolas"/>
-                                <w:sz w:val="20"/>
-                                <w:szCs w:val="20"/>
-                              </w:rPr>
-                              <w:t>dangerLevel</w:t>
-                            </w:r>
-                            <w:proofErr w:type="spellEnd"/>
-                            <w:r>
-                              <w:rPr>
-                                <w:rFonts w:ascii="Consolas" w:hAnsi="Consolas" w:cs="Consolas"/>
-                                <w:sz w:val="20"/>
-                                <w:szCs w:val="20"/>
-                              </w:rPr>
-                              <w:t>) {</w:t>
+                              <w:t xml:space="preserve">  if (radiationLevel &lt; dangerLevel) {</w:t>
                             </w:r>
                           </w:p>
                           <w:p>
@@ -2321,43 +1755,7 @@
                                 <w:sz w:val="20"/>
                                 <w:szCs w:val="20"/>
                               </w:rPr>
-                              <w:t xml:space="preserve">  if (</w:t>
-                            </w:r>
-                            <w:proofErr w:type="spellStart"/>
-                            <w:r>
-                              <w:rPr>
-                                <w:rFonts w:ascii="Consolas" w:hAnsi="Consolas" w:cs="Consolas"/>
-                                <w:sz w:val="20"/>
-                                <w:szCs w:val="20"/>
-                              </w:rPr>
-                              <w:t>shieldStatus</w:t>
-                            </w:r>
-                            <w:proofErr w:type="spellEnd"/>
-                            <w:r>
-                              <w:rPr>
-                                <w:rFonts w:ascii="Consolas" w:hAnsi="Consolas" w:cs="Consolas"/>
-                                <w:sz w:val="20"/>
-                                <w:szCs w:val="20"/>
-                              </w:rPr>
-                              <w:t xml:space="preserve"> == </w:t>
-                            </w:r>
-                            <w:proofErr w:type="spellStart"/>
-                            <w:r>
-                              <w:rPr>
-                                <w:rFonts w:ascii="Consolas" w:hAnsi="Consolas" w:cs="Consolas"/>
-                                <w:sz w:val="20"/>
-                                <w:szCs w:val="20"/>
-                              </w:rPr>
-                              <w:t>Shield.inPlace</w:t>
-                            </w:r>
-                            <w:proofErr w:type="spellEnd"/>
-                            <w:r>
-                              <w:rPr>
-                                <w:rFonts w:ascii="Consolas" w:hAnsi="Consolas" w:cs="Consolas"/>
-                                <w:sz w:val="20"/>
-                                <w:szCs w:val="20"/>
-                              </w:rPr>
-                              <w:t>()) {</w:t>
+                              <w:t xml:space="preserve">  if (shieldStatus == Shield.inPlace()) {</w:t>
                             </w:r>
                           </w:p>
                           <w:p>
@@ -2434,60 +1832,24 @@
                                 <w:sz w:val="20"/>
                                 <w:szCs w:val="20"/>
                               </w:rPr>
-                              <w:t xml:space="preserve">    </w:t>
+                              <w:t xml:space="preserve">    Door.locked = false;</w:t>
                             </w:r>
-                            <w:proofErr w:type="spellStart"/>
+                          </w:p>
+                          <w:p>
+                            <w:pPr>
+                              <w:rPr>
+                                <w:rFonts w:ascii="Consolas" w:hAnsi="Consolas" w:cs="Consolas"/>
+                                <w:sz w:val="20"/>
+                                <w:szCs w:val="20"/>
+                              </w:rPr>
+                            </w:pPr>
                             <w:r>
                               <w:rPr>
                                 <w:rFonts w:ascii="Consolas" w:hAnsi="Consolas" w:cs="Consolas"/>
                                 <w:sz w:val="20"/>
                                 <w:szCs w:val="20"/>
                               </w:rPr>
-                              <w:t>Door.locked</w:t>
-                            </w:r>
-                            <w:proofErr w:type="spellEnd"/>
-                            <w:r>
-                              <w:rPr>
-                                <w:rFonts w:ascii="Consolas" w:hAnsi="Consolas" w:cs="Consolas"/>
-                                <w:sz w:val="20"/>
-                                <w:szCs w:val="20"/>
-                              </w:rPr>
-                              <w:t xml:space="preserve"> = false;</w:t>
-                            </w:r>
-                          </w:p>
-                          <w:p>
-                            <w:pPr>
-                              <w:rPr>
-                                <w:rFonts w:ascii="Consolas" w:hAnsi="Consolas" w:cs="Consolas"/>
-                                <w:sz w:val="20"/>
-                                <w:szCs w:val="20"/>
-                              </w:rPr>
-                            </w:pPr>
-                            <w:r>
-                              <w:rPr>
-                                <w:rFonts w:ascii="Consolas" w:hAnsi="Consolas" w:cs="Consolas"/>
-                                <w:sz w:val="20"/>
-                                <w:szCs w:val="20"/>
-                              </w:rPr>
-                              <w:t xml:space="preserve">    </w:t>
-                            </w:r>
-                            <w:proofErr w:type="spellStart"/>
-                            <w:r>
-                              <w:rPr>
-                                <w:rFonts w:ascii="Consolas" w:hAnsi="Consolas" w:cs="Consolas"/>
-                                <w:sz w:val="20"/>
-                                <w:szCs w:val="20"/>
-                              </w:rPr>
-                              <w:t>Door.unlock</w:t>
-                            </w:r>
-                            <w:proofErr w:type="spellEnd"/>
-                            <w:r>
-                              <w:rPr>
-                                <w:rFonts w:ascii="Consolas" w:hAnsi="Consolas" w:cs="Consolas"/>
-                                <w:sz w:val="20"/>
-                                <w:szCs w:val="20"/>
-                              </w:rPr>
-                              <w:t>();</w:t>
+                              <w:t xml:space="preserve">    Door.unlock();</w:t>
                             </w:r>
                           </w:p>
                           <w:p>
@@ -2521,70 +1883,24 @@
                                 <w:sz w:val="20"/>
                                 <w:szCs w:val="20"/>
                               </w:rPr>
-                              <w:t xml:space="preserve">    </w:t>
+                              <w:t xml:space="preserve">    Door.lock();</w:t>
                             </w:r>
-                            <w:proofErr w:type="spellStart"/>
+                          </w:p>
+                          <w:p>
+                            <w:pPr>
+                              <w:rPr>
+                                <w:rFonts w:ascii="Consolas" w:hAnsi="Consolas" w:cs="Consolas"/>
+                                <w:sz w:val="20"/>
+                                <w:szCs w:val="20"/>
+                              </w:rPr>
+                            </w:pPr>
                             <w:r>
                               <w:rPr>
                                 <w:rFonts w:ascii="Consolas" w:hAnsi="Consolas" w:cs="Consolas"/>
                                 <w:sz w:val="20"/>
                                 <w:szCs w:val="20"/>
                               </w:rPr>
-                              <w:t>Door.lock</w:t>
-                            </w:r>
-                            <w:proofErr w:type="spellEnd"/>
-                            <w:r>
-                              <w:rPr>
-                                <w:rFonts w:ascii="Consolas" w:hAnsi="Consolas" w:cs="Consolas"/>
-                                <w:sz w:val="20"/>
-                                <w:szCs w:val="20"/>
-                              </w:rPr>
-                              <w:t>();</w:t>
-                            </w:r>
-                          </w:p>
-                          <w:p>
-                            <w:pPr>
-                              <w:rPr>
-                                <w:rFonts w:ascii="Consolas" w:hAnsi="Consolas" w:cs="Consolas"/>
-                                <w:sz w:val="20"/>
-                                <w:szCs w:val="20"/>
-                              </w:rPr>
-                            </w:pPr>
-                            <w:r>
-                              <w:rPr>
-                                <w:rFonts w:ascii="Consolas" w:hAnsi="Consolas" w:cs="Consolas"/>
-                                <w:sz w:val="20"/>
-                                <w:szCs w:val="20"/>
-                              </w:rPr>
-                              <w:t xml:space="preserve">    </w:t>
-                            </w:r>
-                            <w:proofErr w:type="spellStart"/>
-                            <w:proofErr w:type="gramStart"/>
-                            <w:r>
-                              <w:rPr>
-                                <w:rFonts w:ascii="Consolas" w:hAnsi="Consolas" w:cs="Consolas"/>
-                                <w:sz w:val="20"/>
-                                <w:szCs w:val="20"/>
-                              </w:rPr>
-                              <w:t>Door.locked</w:t>
-                            </w:r>
-                            <w:proofErr w:type="spellEnd"/>
-                            <w:r>
-                              <w:rPr>
-                                <w:rFonts w:ascii="Consolas" w:hAnsi="Consolas" w:cs="Consolas"/>
-                                <w:sz w:val="20"/>
-                                <w:szCs w:val="20"/>
-                              </w:rPr>
-                              <w:t xml:space="preserve"> :</w:t>
-                            </w:r>
-                            <w:proofErr w:type="gramEnd"/>
-                            <w:r>
-                              <w:rPr>
-                                <w:rFonts w:ascii="Consolas" w:hAnsi="Consolas" w:cs="Consolas"/>
-                                <w:sz w:val="20"/>
-                                <w:szCs w:val="20"/>
-                              </w:rPr>
-                              <w:t>= true;</w:t>
+                              <w:t xml:space="preserve">    Door.locked := true;</w:t>
                             </w:r>
                           </w:p>
                           <w:p>
@@ -2637,7 +1953,7 @@
           </mc:Choice>
           <mc:Fallback>
             <w:pict>
-              <v:shape w14:anchorId="1C3F8A66" id="_x0000_s1027" type="#_x0000_t202" style="width:261pt;height:284.15pt;visibility:visible;mso-wrap-style:square;mso-left-percent:-10001;mso-top-percent:-10001;mso-position-horizontal:absolute;mso-position-horizontal-relative:char;mso-position-vertical:absolute;mso-position-vertical-relative:line;mso-left-percent:-10001;mso-top-percent:-10001;v-text-anchor:top" o:gfxdata="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" fillcolor="white [3201]" strokeweight=".5pt">
+              <v:shape w14:anchorId="692EC373" id="_x0000_s1027" type="#_x0000_t202" style="width:261pt;height:284.15pt;visibility:visible;mso-wrap-style:square;mso-left-percent:-10001;mso-top-percent:-10001;mso-position-horizontal:absolute;mso-position-horizontal-relative:char;mso-position-vertical:absolute;mso-position-vertical-relative:line;mso-left-percent:-10001;mso-top-percent:-10001;v-text-anchor:top" o:gfxdata="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" fillcolor="white [3201]" strokeweight=".5pt">
                 <v:textbox>
                   <w:txbxContent>
                     <w:p>
@@ -3018,63 +2334,6 @@
     </w:p>
     <w:p>
       <w:pPr>
-        <w:pStyle w:val="ListParagraph"/>
-        <w:numPr>
-          <w:ilvl w:val="0"/>
-          <w:numId w:val="1"/>
-        </w:numPr>
-        <w:pBdr>
-          <w:left w:val="single" w:sz="24" w:space="12" w:color="auto"/>
-        </w:pBdr>
-        <w:spacing w:after="240" w:line="360" w:lineRule="auto"/>
-        <w:jc w:val="both"/>
-        <w:rPr>
-          <w:i/>
-          <w:iCs/>
-        </w:rPr>
-      </w:pPr>
-      <w:r>
-        <w:rPr>
-          <w:i/>
-          <w:iCs/>
-        </w:rPr>
-        <w:t>The code shown below controls the door-locking mechanism. Note that the safe state is that entry should not be permitted. Using the approach discussed in this chapter, develop a safety argument for this code. Use the line numbers to refer to specific statements. If you find that the code is unsafe, suggest how it should be modified to make it safe.</w:t>
-      </w:r>
-    </w:p>
-    <w:p>
-      <w:pPr>
-        <w:pStyle w:val="ListParagraph"/>
-        <w:numPr>
-          <w:ilvl w:val="0"/>
-          <w:numId w:val="1"/>
-        </w:numPr>
-        <w:pBdr>
-          <w:left w:val="single" w:sz="24" w:space="12" w:color="auto"/>
-        </w:pBdr>
-        <w:spacing w:after="240" w:line="360" w:lineRule="auto"/>
-        <w:jc w:val="both"/>
-        <w:rPr>
-          <w:i/>
-          <w:iCs/>
-        </w:rPr>
-      </w:pPr>
-      <w:r>
-        <w:rPr>
-          <w:i/>
-          <w:iCs/>
-        </w:rPr>
-        <w:t>Code above as a text box for editing</w:t>
-      </w:r>
-      <w:r>
-        <w:rPr>
-          <w:i/>
-          <w:iCs/>
-        </w:rPr>
-        <w:t>.</w:t>
-      </w:r>
-    </w:p>
-    <w:p>
-      <w:pPr>
         <w:spacing w:after="240" w:line="360" w:lineRule="auto"/>
         <w:rPr>
           <w:rFonts w:asciiTheme="majorHAnsi" w:hAnsiTheme="majorHAnsi" w:cstheme="majorHAnsi"/>
@@ -3229,7 +2488,6 @@
           <w:i/>
           <w:iCs/>
         </w:rPr>
-        <w:lastRenderedPageBreak/>
         <w:t>Explain why it is important to log user actions in the development of secure systems.</w:t>
       </w:r>
     </w:p>
@@ -3305,6 +2563,7 @@
           <w:sz w:val="28"/>
           <w:szCs w:val="28"/>
         </w:rPr>
+        <w:lastRenderedPageBreak/>
         <w:t xml:space="preserve">Problem </w:t>
       </w:r>
       <w:r>
@@ -3340,9 +2599,9 @@
       </w:r>
     </w:p>
     <w:sectPr>
-      <w:headerReference w:type="default" r:id="rId10"/>
-      <w:footerReference w:type="even" r:id="rId11"/>
-      <w:footerReference w:type="default" r:id="rId12"/>
+      <w:headerReference w:type="default" r:id="rId11"/>
+      <w:footerReference w:type="even" r:id="rId12"/>
+      <w:footerReference w:type="default" r:id="rId13"/>
       <w:pgSz w:w="12240" w:h="15840"/>
       <w:pgMar w:top="1440" w:right="1440" w:bottom="1440" w:left="1440" w:header="720" w:footer="720" w:gutter="0"/>
       <w:cols w:space="720"/>

</xml_diff>